<commit_message>
update documenatation tests and tutorial for developers
</commit_message>
<xml_diff>
--- a/docs/Руководство программисту.docx
+++ b/docs/Руководство программисту.docx
@@ -145,6 +145,7 @@
           <w:szCs w:val="28"/>
         </w:rPr>
       </w:pPr>
+      <w:proofErr w:type="gramStart"/>
       <w:r>
         <w:rPr>
           <w:rFonts w:ascii="Times New Roman" w:eastAsia="Times New Roman" w:hAnsi="Times New Roman" w:cs="Times New Roman"/>
@@ -160,7 +161,17 @@
           <w:szCs w:val="28"/>
           <w:u w:val="single"/>
         </w:rPr>
-        <w:t xml:space="preserve">     </w:t>
+        <w:t xml:space="preserve">  </w:t>
+      </w:r>
+      <w:proofErr w:type="gramEnd"/>
+      <w:r>
+        <w:rPr>
+          <w:rFonts w:ascii="Times New Roman" w:eastAsia="Times New Roman" w:hAnsi="Times New Roman" w:cs="Times New Roman"/>
+          <w:sz w:val="28"/>
+          <w:szCs w:val="28"/>
+          <w:u w:val="single"/>
+        </w:rPr>
+        <w:t xml:space="preserve">   </w:t>
       </w:r>
       <w:r>
         <w:rPr>
@@ -454,6 +465,7 @@
                 <w:szCs w:val="24"/>
               </w:rPr>
             </w:pPr>
+            <w:proofErr w:type="gramStart"/>
             <w:r>
               <w:rPr>
                 <w:rFonts w:ascii="Times New Roman" w:eastAsia="Times New Roman" w:hAnsi="Times New Roman" w:cs="Times New Roman"/>
@@ -469,7 +481,17 @@
                 <w:szCs w:val="28"/>
                 <w:u w:val="single"/>
               </w:rPr>
-              <w:t xml:space="preserve">     </w:t>
+              <w:t xml:space="preserve">  </w:t>
+            </w:r>
+            <w:proofErr w:type="gramEnd"/>
+            <w:r>
+              <w:rPr>
+                <w:rFonts w:ascii="Times New Roman" w:eastAsia="Times New Roman" w:hAnsi="Times New Roman" w:cs="Times New Roman"/>
+                <w:sz w:val="28"/>
+                <w:szCs w:val="28"/>
+                <w:u w:val="single"/>
+              </w:rPr>
+              <w:t xml:space="preserve">   </w:t>
             </w:r>
             <w:r>
               <w:rPr>
@@ -595,6 +617,7 @@
                 <w:szCs w:val="24"/>
               </w:rPr>
             </w:pPr>
+            <w:proofErr w:type="gramStart"/>
             <w:r>
               <w:rPr>
                 <w:rFonts w:ascii="Times New Roman" w:eastAsia="Times New Roman" w:hAnsi="Times New Roman" w:cs="Times New Roman"/>
@@ -610,7 +633,17 @@
                 <w:szCs w:val="28"/>
                 <w:u w:val="single"/>
               </w:rPr>
-              <w:t xml:space="preserve">     </w:t>
+              <w:t xml:space="preserve">  </w:t>
+            </w:r>
+            <w:proofErr w:type="gramEnd"/>
+            <w:r>
+              <w:rPr>
+                <w:rFonts w:ascii="Times New Roman" w:eastAsia="Times New Roman" w:hAnsi="Times New Roman" w:cs="Times New Roman"/>
+                <w:sz w:val="28"/>
+                <w:szCs w:val="28"/>
+                <w:u w:val="single"/>
+              </w:rPr>
+              <w:t xml:space="preserve">   </w:t>
             </w:r>
             <w:r>
               <w:rPr>
@@ -737,13 +770,23 @@
               </w:rPr>
               <w:t xml:space="preserve">                               </w:t>
             </w:r>
+            <w:proofErr w:type="spellStart"/>
             <w:r>
               <w:rPr>
                 <w:rFonts w:ascii="Times New Roman" w:eastAsia="Times New Roman" w:hAnsi="Times New Roman" w:cs="Times New Roman"/>
                 <w:sz w:val="28"/>
                 <w:szCs w:val="28"/>
               </w:rPr>
-              <w:t>Матюшечкин Д.С.</w:t>
+              <w:t>Матюшечкин</w:t>
+            </w:r>
+            <w:proofErr w:type="spellEnd"/>
+            <w:r>
+              <w:rPr>
+                <w:rFonts w:ascii="Times New Roman" w:eastAsia="Times New Roman" w:hAnsi="Times New Roman" w:cs="Times New Roman"/>
+                <w:sz w:val="28"/>
+                <w:szCs w:val="28"/>
+              </w:rPr>
+              <w:t xml:space="preserve"> Д.С.</w:t>
             </w:r>
           </w:p>
           <w:p>
@@ -765,6 +808,7 @@
                 <w:szCs w:val="24"/>
               </w:rPr>
             </w:pPr>
+            <w:proofErr w:type="gramStart"/>
             <w:r>
               <w:rPr>
                 <w:rFonts w:ascii="Times New Roman" w:eastAsia="Times New Roman" w:hAnsi="Times New Roman" w:cs="Times New Roman"/>
@@ -780,7 +824,17 @@
                 <w:szCs w:val="28"/>
                 <w:u w:val="single"/>
               </w:rPr>
-              <w:t xml:space="preserve">     </w:t>
+              <w:t xml:space="preserve">  </w:t>
+            </w:r>
+            <w:proofErr w:type="gramEnd"/>
+            <w:r>
+              <w:rPr>
+                <w:rFonts w:ascii="Times New Roman" w:eastAsia="Times New Roman" w:hAnsi="Times New Roman" w:cs="Times New Roman"/>
+                <w:sz w:val="28"/>
+                <w:szCs w:val="28"/>
+                <w:u w:val="single"/>
+              </w:rPr>
+              <w:t xml:space="preserve">   </w:t>
             </w:r>
             <w:r>
               <w:rPr>
@@ -876,6 +930,7 @@
       <w:sdtContent>
         <w:p>
           <w:pPr>
+            <w:spacing w:line="360" w:lineRule="auto"/>
             <w:rPr>
               <w:rFonts w:ascii="Times New Roman" w:eastAsia="Times New Roman" w:hAnsi="Times New Roman" w:cs="Times New Roman"/>
               <w:sz w:val="28"/>
@@ -897,6 +952,7 @@
             <w:tabs>
               <w:tab w:val="right" w:leader="dot" w:pos="9345"/>
             </w:tabs>
+            <w:spacing w:line="360" w:lineRule="auto"/>
             <w:rPr>
               <w:rFonts w:ascii="Times New Roman" w:eastAsiaTheme="minorEastAsia" w:hAnsi="Times New Roman" w:cs="Times New Roman"/>
               <w:noProof/>
@@ -1031,6 +1087,7 @@
             <w:tabs>
               <w:tab w:val="right" w:leader="dot" w:pos="9345"/>
             </w:tabs>
+            <w:spacing w:line="360" w:lineRule="auto"/>
             <w:rPr>
               <w:rFonts w:ascii="Times New Roman" w:eastAsiaTheme="minorEastAsia" w:hAnsi="Times New Roman" w:cs="Times New Roman"/>
               <w:noProof/>
@@ -1141,6 +1198,7 @@
             <w:tabs>
               <w:tab w:val="right" w:leader="dot" w:pos="9345"/>
             </w:tabs>
+            <w:spacing w:line="360" w:lineRule="auto"/>
             <w:rPr>
               <w:rFonts w:ascii="Times New Roman" w:eastAsiaTheme="minorEastAsia" w:hAnsi="Times New Roman" w:cs="Times New Roman"/>
               <w:noProof/>
@@ -1251,6 +1309,7 @@
             <w:tabs>
               <w:tab w:val="right" w:leader="dot" w:pos="9345"/>
             </w:tabs>
+            <w:spacing w:line="360" w:lineRule="auto"/>
             <w:rPr>
               <w:rFonts w:ascii="Times New Roman" w:eastAsiaTheme="minorEastAsia" w:hAnsi="Times New Roman" w:cs="Times New Roman"/>
               <w:noProof/>
@@ -1357,6 +1416,7 @@
         </w:p>
         <w:p>
           <w:pPr>
+            <w:spacing w:line="360" w:lineRule="auto"/>
             <w:rPr>
               <w:rFonts w:ascii="Times New Roman" w:eastAsia="Times New Roman" w:hAnsi="Times New Roman" w:cs="Times New Roman"/>
               <w:sz w:val="28"/>
@@ -1408,6 +1468,7 @@
     <w:p>
       <w:pPr>
         <w:pStyle w:val="1"/>
+        <w:spacing w:before="0" w:line="360" w:lineRule="auto"/>
         <w:ind w:firstLine="851"/>
         <w:rPr>
           <w:rFonts w:ascii="Times New Roman" w:hAnsi="Times New Roman" w:cs="Times New Roman"/>
@@ -1425,63 +1486,67 @@
         <w:t>1 Назначение и условия применения программы</w:t>
       </w:r>
       <w:bookmarkEnd w:id="0"/>
-    </w:p>
-    <w:p/>
-    <w:p>
-      <w:pPr>
-        <w:spacing w:line="360" w:lineRule="auto"/>
-        <w:ind w:firstLine="708"/>
-        <w:jc w:val="both"/>
-        <w:rPr>
-          <w:rFonts w:ascii="Times New Roman" w:hAnsi="Times New Roman" w:cs="Times New Roman"/>
-          <w:sz w:val="28"/>
-          <w:szCs w:val="28"/>
-        </w:rPr>
-      </w:pPr>
-      <w:r>
-        <w:rPr>
-          <w:rFonts w:ascii="Times New Roman" w:hAnsi="Times New Roman" w:cs="Times New Roman"/>
-          <w:sz w:val="28"/>
-          <w:szCs w:val="28"/>
-        </w:rPr>
-        <w:t xml:space="preserve">Программа </w:t>
-      </w:r>
-      <w:r>
-        <w:rPr>
-          <w:rFonts w:ascii="Times New Roman" w:eastAsia="Times New Roman" w:hAnsi="Times New Roman" w:cs="Times New Roman"/>
-          <w:sz w:val="28"/>
-          <w:szCs w:val="28"/>
-        </w:rPr>
-        <w:t>«</w:t>
-      </w:r>
-      <w:r>
-        <w:rPr>
-          <w:rFonts w:ascii="Times New Roman" w:hAnsi="Times New Roman" w:cs="Times New Roman"/>
-          <w:sz w:val="28"/>
-          <w:szCs w:val="28"/>
-        </w:rPr>
-        <w:t>Программа для расшифровки сообщения на азбуке Морзе</w:t>
-      </w:r>
-      <w:r>
-        <w:rPr>
-          <w:rFonts w:ascii="Times New Roman" w:eastAsia="Times New Roman" w:hAnsi="Times New Roman" w:cs="Times New Roman"/>
-          <w:sz w:val="28"/>
-          <w:szCs w:val="28"/>
-        </w:rPr>
-        <w:t>»</w:t>
-      </w:r>
-      <w:r>
-        <w:rPr>
-          <w:rFonts w:ascii="Times New Roman" w:hAnsi="Times New Roman" w:cs="Times New Roman"/>
-          <w:sz w:val="28"/>
-          <w:szCs w:val="28"/>
-        </w:rPr>
-        <w:t xml:space="preserve"> является программой для предоставления вариантов расшифровки сообщения на азбуке Морзе.</w:t>
-      </w:r>
     </w:p>
     <w:p>
       <w:pPr>
-        <w:spacing w:line="360" w:lineRule="auto"/>
+        <w:spacing w:after="0" w:line="360" w:lineRule="auto"/>
+      </w:pPr>
+    </w:p>
+    <w:p>
+      <w:pPr>
+        <w:spacing w:after="0" w:line="360" w:lineRule="auto"/>
+        <w:ind w:firstLine="708"/>
+        <w:jc w:val="both"/>
+        <w:rPr>
+          <w:rFonts w:ascii="Times New Roman" w:hAnsi="Times New Roman" w:cs="Times New Roman"/>
+          <w:sz w:val="28"/>
+          <w:szCs w:val="28"/>
+        </w:rPr>
+      </w:pPr>
+      <w:r>
+        <w:rPr>
+          <w:rFonts w:ascii="Times New Roman" w:hAnsi="Times New Roman" w:cs="Times New Roman"/>
+          <w:sz w:val="28"/>
+          <w:szCs w:val="28"/>
+        </w:rPr>
+        <w:t xml:space="preserve">Программа </w:t>
+      </w:r>
+      <w:r>
+        <w:rPr>
+          <w:rFonts w:ascii="Times New Roman" w:eastAsia="Times New Roman" w:hAnsi="Times New Roman" w:cs="Times New Roman"/>
+          <w:sz w:val="28"/>
+          <w:szCs w:val="28"/>
+        </w:rPr>
+        <w:t>«</w:t>
+      </w:r>
+      <w:r>
+        <w:rPr>
+          <w:rFonts w:ascii="Times New Roman" w:hAnsi="Times New Roman" w:cs="Times New Roman"/>
+          <w:sz w:val="28"/>
+          <w:szCs w:val="28"/>
+        </w:rPr>
+        <w:t>Программа для расшифровки сообщения на азбуке Морзе</w:t>
+      </w:r>
+      <w:r>
+        <w:rPr>
+          <w:rFonts w:ascii="Times New Roman" w:eastAsia="Times New Roman" w:hAnsi="Times New Roman" w:cs="Times New Roman"/>
+          <w:sz w:val="28"/>
+          <w:szCs w:val="28"/>
+        </w:rPr>
+        <w:t>»</w:t>
+      </w:r>
+      <w:r>
+        <w:rPr>
+          <w:rFonts w:ascii="Times New Roman" w:hAnsi="Times New Roman" w:cs="Times New Roman"/>
+          <w:sz w:val="28"/>
+          <w:szCs w:val="28"/>
+        </w:rPr>
+        <w:t xml:space="preserve"> является программой для предоставления вариантов расшифровки сообщения на азбуке Морзе.</w:t>
+      </w:r>
+    </w:p>
+    <w:p>
+      <w:pPr>
+        <w:spacing w:after="0" w:line="360" w:lineRule="auto"/>
         <w:jc w:val="both"/>
         <w:rPr>
           <w:rFonts w:ascii="Times New Roman" w:hAnsi="Times New Roman" w:cs="Times New Roman"/>
@@ -1506,11 +1571,22 @@
         </w:rPr>
         <w:t>.</w:t>
       </w:r>
+    </w:p>
+    <w:p>
+      <w:pPr>
+        <w:spacing w:after="0" w:line="360" w:lineRule="auto"/>
+        <w:jc w:val="both"/>
+        <w:rPr>
+          <w:rFonts w:ascii="Times New Roman" w:hAnsi="Times New Roman" w:cs="Times New Roman"/>
+          <w:sz w:val="28"/>
+          <w:szCs w:val="28"/>
+        </w:rPr>
+      </w:pPr>
     </w:p>
     <w:p>
       <w:pPr>
         <w:pStyle w:val="1"/>
-        <w:spacing w:before="0"/>
+        <w:spacing w:before="0" w:line="360" w:lineRule="auto"/>
         <w:ind w:firstLine="851"/>
         <w:rPr>
           <w:rFonts w:ascii="Times New Roman" w:hAnsi="Times New Roman" w:cs="Times New Roman"/>
@@ -1528,17 +1604,7 @@
       </w:r>
       <w:bookmarkEnd w:id="1"/>
     </w:p>
-    <w:p>
-      <w:pPr>
-        <w:pStyle w:val="1"/>
-        <w:spacing w:before="0"/>
-        <w:ind w:firstLine="851"/>
-        <w:rPr>
-          <w:rFonts w:ascii="Times New Roman" w:hAnsi="Times New Roman" w:cs="Times New Roman"/>
-          <w:b w:val="0"/>
-        </w:rPr>
-      </w:pPr>
-    </w:p>
+    <w:p/>
     <w:p>
       <w:pPr>
         <w:spacing w:after="0" w:line="360" w:lineRule="auto"/>
@@ -2386,6 +2452,62 @@
       <w:tr>
         <w:tc>
           <w:tcPr>
+            <w:tcW w:w="9345" w:type="dxa"/>
+            <w:gridSpan w:val="2"/>
+            <w:tcBorders>
+              <w:top w:val="single" w:sz="4" w:space="0" w:color="FFFFFF" w:themeColor="background1"/>
+              <w:left w:val="single" w:sz="4" w:space="0" w:color="FFFFFF" w:themeColor="background1"/>
+              <w:right w:val="single" w:sz="4" w:space="0" w:color="FFFFFF" w:themeColor="background1"/>
+            </w:tcBorders>
+          </w:tcPr>
+          <w:p>
+            <w:pPr>
+              <w:spacing w:after="0" w:line="360" w:lineRule="auto"/>
+              <w:rPr>
+                <w:rFonts w:ascii="Times New Roman" w:eastAsia="SimSun" w:hAnsi="Times New Roman" w:cs="Times New Roman"/>
+                <w:sz w:val="28"/>
+                <w:szCs w:val="28"/>
+              </w:rPr>
+            </w:pPr>
+            <w:r>
+              <w:rPr>
+                <w:rFonts w:ascii="Times New Roman" w:eastAsia="SimSun" w:hAnsi="Times New Roman" w:cs="Times New Roman"/>
+                <w:sz w:val="28"/>
+                <w:szCs w:val="28"/>
+              </w:rPr>
+              <w:lastRenderedPageBreak/>
+              <w:t xml:space="preserve">     </w:t>
+            </w:r>
+            <w:r>
+              <w:rPr>
+                <w:rFonts w:ascii="Times New Roman" w:eastAsia="SimSun" w:hAnsi="Times New Roman" w:cs="Times New Roman"/>
+                <w:sz w:val="28"/>
+                <w:szCs w:val="28"/>
+              </w:rPr>
+              <w:t xml:space="preserve"> </w:t>
+            </w:r>
+            <w:r>
+              <w:rPr>
+                <w:rFonts w:ascii="Times New Roman" w:eastAsia="SimSun" w:hAnsi="Times New Roman" w:cs="Times New Roman"/>
+                <w:sz w:val="28"/>
+                <w:szCs w:val="28"/>
+              </w:rPr>
+              <w:t xml:space="preserve">      </w:t>
+            </w:r>
+            <w:r>
+              <w:rPr>
+                <w:rFonts w:ascii="Times New Roman" w:eastAsia="SimSun" w:hAnsi="Times New Roman" w:cs="Times New Roman"/>
+                <w:sz w:val="28"/>
+                <w:szCs w:val="28"/>
+              </w:rPr>
+              <w:t>Продолжение таблицы 1.</w:t>
+            </w:r>
+          </w:p>
+        </w:tc>
+      </w:tr>
+      <w:tr>
+        <w:tc>
+          <w:tcPr>
             <w:tcW w:w="4674" w:type="dxa"/>
           </w:tcPr>
           <w:p>
@@ -2393,19 +2515,17 @@
               <w:spacing w:after="0" w:line="360" w:lineRule="auto"/>
               <w:jc w:val="center"/>
               <w:rPr>
-                <w:rFonts w:eastAsia="SimSun" w:cs="SimSun"/>
+                <w:rFonts w:ascii="Times New Roman" w:eastAsia="SimSun" w:hAnsi="Times New Roman" w:cs="Times New Roman"/>
                 <w:sz w:val="24"/>
                 <w:szCs w:val="24"/>
               </w:rPr>
             </w:pPr>
             <w:r>
               <w:rPr>
-                <w:rFonts w:ascii="Times New Roman" w:eastAsia="SimSun" w:hAnsi="Times New Roman" w:cs="SimSun"/>
+                <w:rFonts w:ascii="Times New Roman" w:eastAsia="SimSun" w:hAnsi="Times New Roman" w:cs="Times New Roman"/>
                 <w:sz w:val="24"/>
                 <w:szCs w:val="24"/>
-                <w:lang w:val="en-US" w:eastAsia="zh-CN" w:bidi="ar"/>
-              </w:rPr>
-              <w:lastRenderedPageBreak/>
+              </w:rPr>
               <w:t>Символ на русском языке</w:t>
             </w:r>
           </w:p>
@@ -2419,17 +2539,16 @@
               <w:spacing w:after="0" w:line="360" w:lineRule="auto"/>
               <w:jc w:val="center"/>
               <w:rPr>
-                <w:rFonts w:eastAsia="SimSun" w:cs="SimSun"/>
+                <w:rFonts w:ascii="Times New Roman" w:eastAsia="SimSun" w:hAnsi="Times New Roman" w:cs="Times New Roman"/>
                 <w:sz w:val="24"/>
                 <w:szCs w:val="24"/>
               </w:rPr>
             </w:pPr>
             <w:r>
               <w:rPr>
-                <w:rFonts w:ascii="Times New Roman" w:eastAsia="SimSun" w:hAnsi="Times New Roman" w:cs="SimSun"/>
+                <w:rFonts w:ascii="Times New Roman" w:eastAsia="SimSun" w:hAnsi="Times New Roman" w:cs="Times New Roman"/>
                 <w:sz w:val="24"/>
                 <w:szCs w:val="24"/>
-                <w:lang w:val="en-US" w:eastAsia="zh-CN" w:bidi="ar"/>
               </w:rPr>
               <w:t>Символ на азбуке Морзе</w:t>
             </w:r>
@@ -3801,6 +3920,112 @@
                 <w:szCs w:val="28"/>
               </w:rPr>
               <w:t>---..</w:t>
+            </w:r>
+          </w:p>
+        </w:tc>
+      </w:tr>
+      <w:tr>
+        <w:tc>
+          <w:tcPr>
+            <w:tcW w:w="9345" w:type="dxa"/>
+            <w:gridSpan w:val="2"/>
+            <w:tcBorders>
+              <w:top w:val="single" w:sz="4" w:space="0" w:color="FFFFFF" w:themeColor="background1"/>
+              <w:left w:val="single" w:sz="4" w:space="0" w:color="FFFFFF" w:themeColor="background1"/>
+              <w:right w:val="single" w:sz="4" w:space="0" w:color="FFFFFF" w:themeColor="background1"/>
+            </w:tcBorders>
+          </w:tcPr>
+          <w:p>
+            <w:pPr>
+              <w:spacing w:after="0" w:line="360" w:lineRule="auto"/>
+              <w:rPr>
+                <w:rFonts w:ascii="Times New Roman" w:eastAsia="SimSun" w:hAnsi="Times New Roman" w:cs="Times New Roman"/>
+                <w:sz w:val="28"/>
+                <w:szCs w:val="28"/>
+              </w:rPr>
+            </w:pPr>
+            <w:r>
+              <w:rPr>
+                <w:rFonts w:ascii="Times New Roman" w:eastAsia="SimSun" w:hAnsi="Times New Roman" w:cs="Times New Roman"/>
+                <w:sz w:val="28"/>
+                <w:szCs w:val="28"/>
+              </w:rPr>
+              <w:lastRenderedPageBreak/>
+              <w:t xml:space="preserve">     </w:t>
+            </w:r>
+            <w:r>
+              <w:rPr>
+                <w:rFonts w:ascii="Times New Roman" w:eastAsia="SimSun" w:hAnsi="Times New Roman" w:cs="Times New Roman"/>
+                <w:sz w:val="28"/>
+                <w:szCs w:val="28"/>
+              </w:rPr>
+              <w:t xml:space="preserve">  </w:t>
+            </w:r>
+            <w:r>
+              <w:rPr>
+                <w:rFonts w:ascii="Times New Roman" w:eastAsia="SimSun" w:hAnsi="Times New Roman" w:cs="Times New Roman"/>
+                <w:sz w:val="28"/>
+                <w:szCs w:val="28"/>
+              </w:rPr>
+              <w:t xml:space="preserve">    </w:t>
+            </w:r>
+            <w:r>
+              <w:rPr>
+                <w:rFonts w:ascii="Times New Roman" w:eastAsia="SimSun" w:hAnsi="Times New Roman" w:cs="Times New Roman"/>
+                <w:sz w:val="28"/>
+                <w:szCs w:val="28"/>
+              </w:rPr>
+              <w:t>Продолжение таблицы 1.</w:t>
+            </w:r>
+          </w:p>
+        </w:tc>
+      </w:tr>
+      <w:tr>
+        <w:tc>
+          <w:tcPr>
+            <w:tcW w:w="4674" w:type="dxa"/>
+          </w:tcPr>
+          <w:p>
+            <w:pPr>
+              <w:spacing w:after="0" w:line="360" w:lineRule="auto"/>
+              <w:jc w:val="center"/>
+              <w:rPr>
+                <w:rFonts w:ascii="Times New Roman" w:eastAsia="SimSun" w:hAnsi="Times New Roman" w:cs="Times New Roman"/>
+                <w:sz w:val="24"/>
+                <w:szCs w:val="24"/>
+              </w:rPr>
+            </w:pPr>
+            <w:r>
+              <w:rPr>
+                <w:rFonts w:ascii="Times New Roman" w:eastAsia="SimSun" w:hAnsi="Times New Roman" w:cs="Times New Roman"/>
+                <w:sz w:val="24"/>
+                <w:szCs w:val="24"/>
+              </w:rPr>
+              <w:t>Символ на русском языке</w:t>
+            </w:r>
+          </w:p>
+        </w:tc>
+        <w:tc>
+          <w:tcPr>
+            <w:tcW w:w="4671" w:type="dxa"/>
+          </w:tcPr>
+          <w:p>
+            <w:pPr>
+              <w:spacing w:after="0" w:line="360" w:lineRule="auto"/>
+              <w:jc w:val="center"/>
+              <w:rPr>
+                <w:rFonts w:ascii="Times New Roman" w:eastAsia="SimSun" w:hAnsi="Times New Roman" w:cs="Times New Roman"/>
+                <w:sz w:val="24"/>
+                <w:szCs w:val="24"/>
+              </w:rPr>
+            </w:pPr>
+            <w:r>
+              <w:rPr>
+                <w:rFonts w:ascii="Times New Roman" w:eastAsia="SimSun" w:hAnsi="Times New Roman" w:cs="Times New Roman"/>
+                <w:sz w:val="24"/>
+                <w:szCs w:val="24"/>
+              </w:rPr>
+              <w:t>Символ на азбуке Морзе</w:t>
             </w:r>
           </w:p>
         </w:tc>
@@ -3857,28 +4082,12 @@
       </w:tr>
     </w:tbl>
     <w:p>
-      <w:pPr>
-        <w:spacing w:after="0" w:line="360" w:lineRule="auto"/>
-        <w:ind w:firstLine="708"/>
-        <w:jc w:val="both"/>
-        <w:rPr>
-          <w:rFonts w:ascii="Times New Roman" w:hAnsi="Times New Roman" w:cs="Times New Roman"/>
-          <w:sz w:val="28"/>
-          <w:szCs w:val="28"/>
-        </w:rPr>
-      </w:pPr>
-      <w:r>
-        <w:rPr>
-          <w:rFonts w:ascii="Times New Roman" w:hAnsi="Times New Roman" w:cs="Times New Roman"/>
-          <w:sz w:val="28"/>
-          <w:szCs w:val="28"/>
-        </w:rPr>
-        <w:t>Продолжение таблицы 1.</w:t>
-      </w:r>
+      <w:bookmarkStart w:id="2" w:name="_Toc517604542"/>
     </w:p>
     <w:p>
       <w:pPr>
         <w:pStyle w:val="1"/>
+        <w:spacing w:before="0" w:line="360" w:lineRule="auto"/>
         <w:ind w:firstLine="851"/>
         <w:rPr>
           <w:rFonts w:ascii="Times New Roman" w:hAnsi="Times New Roman" w:cs="Times New Roman"/>
@@ -3886,19 +4095,21 @@
           <w:color w:val="auto"/>
         </w:rPr>
       </w:pPr>
-      <w:bookmarkStart w:id="2" w:name="_Toc517604542"/>
       <w:r>
         <w:rPr>
           <w:rFonts w:ascii="Times New Roman" w:hAnsi="Times New Roman" w:cs="Times New Roman"/>
           <w:b w:val="0"/>
           <w:color w:val="auto"/>
         </w:rPr>
-        <w:lastRenderedPageBreak/>
         <w:t>4 Входные и выходные данные</w:t>
       </w:r>
       <w:bookmarkEnd w:id="2"/>
     </w:p>
-    <w:p/>
+    <w:p>
+      <w:pPr>
+        <w:spacing w:after="0" w:line="360" w:lineRule="auto"/>
+      </w:pPr>
+    </w:p>
     <w:p>
       <w:pPr>
         <w:spacing w:after="0" w:line="360" w:lineRule="auto"/>
@@ -3948,7 +4159,23 @@
           <w:sz w:val="28"/>
           <w:szCs w:val="28"/>
         </w:rPr>
-        <w:t xml:space="preserve"> без указания текстового файла в консоли с сообщением на азбуке Морзе и режим </w:t>
+        <w:t xml:space="preserve"> без указания</w:t>
+      </w:r>
+      <w:r>
+        <w:rPr>
+          <w:rFonts w:ascii="Times New Roman" w:hAnsi="Times New Roman" w:cs="Times New Roman"/>
+          <w:sz w:val="28"/>
+          <w:szCs w:val="28"/>
+        </w:rPr>
+        <w:t xml:space="preserve"> пути для</w:t>
+      </w:r>
+      <w:r>
+        <w:rPr>
+          <w:rFonts w:ascii="Times New Roman" w:hAnsi="Times New Roman" w:cs="Times New Roman"/>
+          <w:sz w:val="28"/>
+          <w:szCs w:val="28"/>
+        </w:rPr>
+        <w:t xml:space="preserve"> текстового файла в консоли с сообщением на азбуке Морзе и режим </w:t>
       </w:r>
       <w:r>
         <w:rPr>
@@ -3974,6 +4201,7 @@
         </w:rPr>
         <w:t xml:space="preserve"> В первом случае, необходимо написать в консоли </w:t>
       </w:r>
+      <w:proofErr w:type="spellStart"/>
       <w:r>
         <w:rPr>
           <w:rFonts w:ascii="Times New Roman" w:hAnsi="Times New Roman" w:cs="Times New Roman"/>
@@ -3983,6 +4211,7 @@
         </w:rPr>
         <w:t>Morze</w:t>
       </w:r>
+      <w:proofErr w:type="spellEnd"/>
       <w:r>
         <w:rPr>
           <w:rFonts w:ascii="Times New Roman" w:hAnsi="Times New Roman" w:cs="Times New Roman"/>
@@ -4008,14 +4237,24 @@
         </w:rPr>
         <w:t xml:space="preserve"> &lt;</w:t>
       </w:r>
-      <w:r>
-        <w:rPr>
-          <w:rFonts w:ascii="Times New Roman" w:hAnsi="Times New Roman" w:cs="Times New Roman"/>
-          <w:sz w:val="28"/>
-          <w:szCs w:val="28"/>
-        </w:rPr>
-        <w:t>имя_файла_с_сообщением</w:t>
-      </w:r>
+      <w:proofErr w:type="spellStart"/>
+      <w:r>
+        <w:rPr>
+          <w:rFonts w:ascii="Times New Roman" w:hAnsi="Times New Roman" w:cs="Times New Roman"/>
+          <w:sz w:val="28"/>
+          <w:szCs w:val="28"/>
+        </w:rPr>
+        <w:t>путь</w:t>
+      </w:r>
+      <w:r>
+        <w:rPr>
+          <w:rFonts w:ascii="Times New Roman" w:hAnsi="Times New Roman" w:cs="Times New Roman"/>
+          <w:sz w:val="28"/>
+          <w:szCs w:val="28"/>
+        </w:rPr>
+        <w:t>_файла_с_сообщением</w:t>
+      </w:r>
+      <w:proofErr w:type="spellEnd"/>
       <w:r>
         <w:rPr>
           <w:rFonts w:ascii="Times New Roman" w:hAnsi="Times New Roman" w:cs="Times New Roman"/>
@@ -4062,7 +4301,23 @@
           <w:sz w:val="28"/>
           <w:szCs w:val="28"/>
         </w:rPr>
-        <w:t xml:space="preserve"> вводите имя файла с сообщением после запуска программы. В обоих случаях будет получен перевод сообщения на азбуке Морзе.</w:t>
+        <w:t xml:space="preserve"> вводите </w:t>
+      </w:r>
+      <w:r>
+        <w:rPr>
+          <w:rFonts w:ascii="Times New Roman" w:hAnsi="Times New Roman" w:cs="Times New Roman"/>
+          <w:sz w:val="28"/>
+          <w:szCs w:val="28"/>
+        </w:rPr>
+        <w:t>путь до</w:t>
+      </w:r>
+      <w:r>
+        <w:rPr>
+          <w:rFonts w:ascii="Times New Roman" w:hAnsi="Times New Roman" w:cs="Times New Roman"/>
+          <w:sz w:val="28"/>
+          <w:szCs w:val="28"/>
+        </w:rPr>
+        <w:t xml:space="preserve"> файла с сообщением после запуска программы. В обоих случаях будет получен перевод сообщения на азбуке Морзе.</w:t>
       </w:r>
     </w:p>
     <w:p>
@@ -4079,7 +4334,7 @@
     <w:p>
       <w:pPr>
         <w:pStyle w:val="1"/>
-        <w:spacing w:before="0"/>
+        <w:spacing w:before="0" w:line="360" w:lineRule="auto"/>
         <w:ind w:firstLine="851"/>
         <w:rPr>
           <w:rFonts w:ascii="Times New Roman" w:hAnsi="Times New Roman" w:cs="Times New Roman"/>
@@ -4112,6 +4367,7 @@
     </w:p>
     <w:p>
       <w:pPr>
+        <w:spacing w:after="0" w:line="360" w:lineRule="auto"/>
         <w:rPr>
           <w:rFonts w:ascii="Times New Roman" w:hAnsi="Times New Roman" w:cs="Times New Roman"/>
           <w:sz w:val="28"/>
@@ -4174,7 +4430,97 @@
           <w:sz w:val="28"/>
           <w:szCs w:val="28"/>
         </w:rPr>
-        <w:t>"Can't write results to file result.txt"</w:t>
+        <w:t>"</w:t>
+      </w:r>
+      <w:proofErr w:type="spellStart"/>
+      <w:r>
+        <w:rPr>
+          <w:rFonts w:ascii="Times New Roman" w:hAnsi="Times New Roman" w:cs="Times New Roman"/>
+          <w:sz w:val="28"/>
+          <w:szCs w:val="28"/>
+        </w:rPr>
+        <w:t>Can't</w:t>
+      </w:r>
+      <w:proofErr w:type="spellEnd"/>
+      <w:r>
+        <w:rPr>
+          <w:rFonts w:ascii="Times New Roman" w:hAnsi="Times New Roman" w:cs="Times New Roman"/>
+          <w:sz w:val="28"/>
+          <w:szCs w:val="28"/>
+        </w:rPr>
+        <w:t xml:space="preserve"> </w:t>
+      </w:r>
+      <w:proofErr w:type="spellStart"/>
+      <w:r>
+        <w:rPr>
+          <w:rFonts w:ascii="Times New Roman" w:hAnsi="Times New Roman" w:cs="Times New Roman"/>
+          <w:sz w:val="28"/>
+          <w:szCs w:val="28"/>
+        </w:rPr>
+        <w:t>write</w:t>
+      </w:r>
+      <w:proofErr w:type="spellEnd"/>
+      <w:r>
+        <w:rPr>
+          <w:rFonts w:ascii="Times New Roman" w:hAnsi="Times New Roman" w:cs="Times New Roman"/>
+          <w:sz w:val="28"/>
+          <w:szCs w:val="28"/>
+        </w:rPr>
+        <w:t xml:space="preserve"> </w:t>
+      </w:r>
+      <w:proofErr w:type="spellStart"/>
+      <w:r>
+        <w:rPr>
+          <w:rFonts w:ascii="Times New Roman" w:hAnsi="Times New Roman" w:cs="Times New Roman"/>
+          <w:sz w:val="28"/>
+          <w:szCs w:val="28"/>
+        </w:rPr>
+        <w:t>results</w:t>
+      </w:r>
+      <w:proofErr w:type="spellEnd"/>
+      <w:r>
+        <w:rPr>
+          <w:rFonts w:ascii="Times New Roman" w:hAnsi="Times New Roman" w:cs="Times New Roman"/>
+          <w:sz w:val="28"/>
+          <w:szCs w:val="28"/>
+        </w:rPr>
+        <w:t xml:space="preserve"> </w:t>
+      </w:r>
+      <w:proofErr w:type="spellStart"/>
+      <w:r>
+        <w:rPr>
+          <w:rFonts w:ascii="Times New Roman" w:hAnsi="Times New Roman" w:cs="Times New Roman"/>
+          <w:sz w:val="28"/>
+          <w:szCs w:val="28"/>
+        </w:rPr>
+        <w:t>to</w:t>
+      </w:r>
+      <w:proofErr w:type="spellEnd"/>
+      <w:r>
+        <w:rPr>
+          <w:rFonts w:ascii="Times New Roman" w:hAnsi="Times New Roman" w:cs="Times New Roman"/>
+          <w:sz w:val="28"/>
+          <w:szCs w:val="28"/>
+        </w:rPr>
+        <w:t xml:space="preserve"> </w:t>
+      </w:r>
+      <w:proofErr w:type="spellStart"/>
+      <w:r>
+        <w:rPr>
+          <w:rFonts w:ascii="Times New Roman" w:hAnsi="Times New Roman" w:cs="Times New Roman"/>
+          <w:sz w:val="28"/>
+          <w:szCs w:val="28"/>
+        </w:rPr>
+        <w:t>file</w:t>
+      </w:r>
+      <w:proofErr w:type="spellEnd"/>
+      <w:r>
+        <w:rPr>
+          <w:rFonts w:ascii="Times New Roman" w:hAnsi="Times New Roman" w:cs="Times New Roman"/>
+          <w:sz w:val="28"/>
+          <w:szCs w:val="28"/>
+        </w:rPr>
+        <w:t xml:space="preserve"> result.txt"</w:t>
       </w:r>
       <w:r>
         <w:rPr>
@@ -4187,6 +4533,7 @@
     </w:p>
     <w:p>
       <w:pPr>
+        <w:spacing w:after="0" w:line="360" w:lineRule="auto"/>
         <w:rPr>
           <w:rFonts w:ascii="Times New Roman" w:hAnsi="Times New Roman" w:cs="Times New Roman"/>
           <w:sz w:val="28"/>
@@ -4208,7 +4555,43 @@
           <w:sz w:val="28"/>
           <w:szCs w:val="28"/>
         </w:rPr>
-        <w:t>"Incorrect fileway!"</w:t>
+        <w:t>"</w:t>
+      </w:r>
+      <w:proofErr w:type="spellStart"/>
+      <w:r>
+        <w:rPr>
+          <w:rFonts w:ascii="Times New Roman" w:hAnsi="Times New Roman" w:cs="Times New Roman"/>
+          <w:sz w:val="28"/>
+          <w:szCs w:val="28"/>
+        </w:rPr>
+        <w:t>Incorrect</w:t>
+      </w:r>
+      <w:proofErr w:type="spellEnd"/>
+      <w:r>
+        <w:rPr>
+          <w:rFonts w:ascii="Times New Roman" w:hAnsi="Times New Roman" w:cs="Times New Roman"/>
+          <w:sz w:val="28"/>
+          <w:szCs w:val="28"/>
+        </w:rPr>
+        <w:t xml:space="preserve"> </w:t>
+      </w:r>
+      <w:proofErr w:type="spellStart"/>
+      <w:r>
+        <w:rPr>
+          <w:rFonts w:ascii="Times New Roman" w:hAnsi="Times New Roman" w:cs="Times New Roman"/>
+          <w:sz w:val="28"/>
+          <w:szCs w:val="28"/>
+        </w:rPr>
+        <w:t>fileway</w:t>
+      </w:r>
+      <w:proofErr w:type="spellEnd"/>
+      <w:r>
+        <w:rPr>
+          <w:rFonts w:ascii="Times New Roman" w:hAnsi="Times New Roman" w:cs="Times New Roman"/>
+          <w:sz w:val="28"/>
+          <w:szCs w:val="28"/>
+        </w:rPr>
+        <w:t>!"</w:t>
       </w:r>
       <w:r>
         <w:rPr>
@@ -4220,6 +4603,9 @@
       </w:r>
     </w:p>
     <w:p>
+      <w:pPr>
+        <w:spacing w:after="0" w:line="360" w:lineRule="auto"/>
+      </w:pPr>
       <w:r>
         <w:rPr>
           <w:rFonts w:ascii="Times New Roman" w:hAnsi="Times New Roman" w:cs="Times New Roman"/>
@@ -4243,47 +4629,69 @@
           <w:sz w:val="28"/>
           <w:szCs w:val="28"/>
         </w:rPr>
-        <w:t xml:space="preserve">присутствуют символы, помимо «.» или </w:t>
-      </w:r>
-      <w:r>
-        <w:rPr>
-          <w:rFonts w:ascii="Times New Roman" w:hAnsi="Times New Roman" w:cs="Times New Roman"/>
-          <w:sz w:val="28"/>
-          <w:szCs w:val="28"/>
-        </w:rPr>
-        <w:t>«</w:t>
-      </w:r>
-      <w:r>
-        <w:rPr>
-          <w:rFonts w:ascii="Times New Roman" w:hAnsi="Times New Roman" w:cs="Times New Roman"/>
-          <w:sz w:val="28"/>
-          <w:szCs w:val="28"/>
-        </w:rPr>
-        <w:t>-</w:t>
-      </w:r>
-      <w:r>
-        <w:rPr>
-          <w:rFonts w:ascii="Times New Roman" w:hAnsi="Times New Roman" w:cs="Times New Roman"/>
-          <w:sz w:val="28"/>
-          <w:szCs w:val="28"/>
-        </w:rPr>
-        <w:t>»</w:t>
-      </w:r>
-      <w:r>
-        <w:rPr>
-          <w:rFonts w:ascii="Times New Roman" w:hAnsi="Times New Roman" w:cs="Times New Roman"/>
-          <w:sz w:val="28"/>
-          <w:szCs w:val="28"/>
-        </w:rPr>
-        <w:t xml:space="preserve">), то программа выдаст ошибку </w:t>
-      </w:r>
-      <w:r>
-        <w:rPr>
-          <w:rFonts w:ascii="Times New Roman" w:hAnsi="Times New Roman" w:cs="Times New Roman"/>
-          <w:sz w:val="28"/>
-          <w:szCs w:val="28"/>
-        </w:rPr>
-        <w:t>"Incorrect Morze message!"</w:t>
+        <w:t xml:space="preserve">присутствуют символы, помимо «.» или «-»), то программа выдаст ошибку </w:t>
+      </w:r>
+      <w:r>
+        <w:rPr>
+          <w:rFonts w:ascii="Times New Roman" w:hAnsi="Times New Roman" w:cs="Times New Roman"/>
+          <w:sz w:val="28"/>
+          <w:szCs w:val="28"/>
+        </w:rPr>
+        <w:t>"</w:t>
+      </w:r>
+      <w:proofErr w:type="spellStart"/>
+      <w:r>
+        <w:rPr>
+          <w:rFonts w:ascii="Times New Roman" w:hAnsi="Times New Roman" w:cs="Times New Roman"/>
+          <w:sz w:val="28"/>
+          <w:szCs w:val="28"/>
+        </w:rPr>
+        <w:t>Incorrect</w:t>
+      </w:r>
+      <w:proofErr w:type="spellEnd"/>
+      <w:r>
+        <w:rPr>
+          <w:rFonts w:ascii="Times New Roman" w:hAnsi="Times New Roman" w:cs="Times New Roman"/>
+          <w:sz w:val="28"/>
+          <w:szCs w:val="28"/>
+        </w:rPr>
+        <w:t xml:space="preserve"> </w:t>
+      </w:r>
+      <w:proofErr w:type="spellStart"/>
+      <w:r>
+        <w:rPr>
+          <w:rFonts w:ascii="Times New Roman" w:hAnsi="Times New Roman" w:cs="Times New Roman"/>
+          <w:sz w:val="28"/>
+          <w:szCs w:val="28"/>
+        </w:rPr>
+        <w:t>Morze</w:t>
+      </w:r>
+      <w:proofErr w:type="spellEnd"/>
+      <w:r>
+        <w:rPr>
+          <w:rFonts w:ascii="Times New Roman" w:hAnsi="Times New Roman" w:cs="Times New Roman"/>
+          <w:sz w:val="28"/>
+          <w:szCs w:val="28"/>
+        </w:rPr>
+        <w:t xml:space="preserve"> </w:t>
+      </w:r>
+      <w:proofErr w:type="spellStart"/>
+      <w:r>
+        <w:rPr>
+          <w:rFonts w:ascii="Times New Roman" w:hAnsi="Times New Roman" w:cs="Times New Roman"/>
+          <w:sz w:val="28"/>
+          <w:szCs w:val="28"/>
+        </w:rPr>
+        <w:t>message</w:t>
+      </w:r>
+      <w:proofErr w:type="spellEnd"/>
+      <w:r>
+        <w:rPr>
+          <w:rFonts w:ascii="Times New Roman" w:hAnsi="Times New Roman" w:cs="Times New Roman"/>
+          <w:sz w:val="28"/>
+          <w:szCs w:val="28"/>
+        </w:rPr>
+        <w:t>!"</w:t>
       </w:r>
       <w:r>
         <w:rPr>
@@ -4702,7 +5110,7 @@
   <w:style w:type="paragraph" w:default="1" w:styleId="a">
     <w:name w:val="Normal"/>
     <w:qFormat/>
-    <w:rsid w:val="00B25EEA"/>
+    <w:rsid w:val="00C7439D"/>
     <w:pPr>
       <w:spacing w:after="200" w:line="276" w:lineRule="auto"/>
     </w:pPr>

</xml_diff>